<commit_message>
Made entry for 25th September's work
</commit_message>
<xml_diff>
--- a/WorkTracker.docx
+++ b/WorkTracker.docx
@@ -90,7 +90,26 @@
         </w:rPr>
       </w:pPr>
       <w:r>
+        <w:rPr>
+          <w:b w:val="false"/>
+          <w:bCs w:val="false"/>
+          <w:u w:val="none"/>
+        </w:rPr>
+      </w:r>
+    </w:p>
+    <w:p>
+      <w:pPr>
+        <w:pStyle w:val="TextBody"/>
+        <w:spacing w:before="0" w:after="0"/>
         <w:rPr/>
+      </w:pPr>
+      <w:r>
+        <w:rPr>
+          <w:b w:val="false"/>
+          <w:bCs w:val="false"/>
+          <w:u w:val="none"/>
+        </w:rPr>
+        <w:t xml:space="preserve">Covered Text/ImageViews and LinearLayout/RelativeLayout </w:t>
       </w:r>
     </w:p>
     <w:p>
@@ -105,88 +124,473 @@
           <w:bCs w:val="false"/>
           <w:u w:val="none"/>
         </w:rPr>
-        <w:t xml:space="preserve">Covered </w:t>
-      </w:r>
-      <w:r>
-        <w:rPr>
-          <w:b w:val="false"/>
-          <w:bCs w:val="false"/>
-          <w:u w:val="none"/>
-        </w:rPr>
-        <w:t xml:space="preserve">Text/ImageViews and LinearLayout/RelativeLayout </w:t>
-      </w:r>
-    </w:p>
-    <w:p>
-      <w:pPr>
-        <w:pStyle w:val="TextBody"/>
-        <w:spacing w:before="0" w:after="0"/>
+        <w:t>( Android Basic: User Interface till Practice Set : Building Layouts )</w:t>
+      </w:r>
+    </w:p>
+    <w:p>
+      <w:pPr>
+        <w:pStyle w:val="TextBody"/>
+        <w:spacing w:before="0" w:after="0"/>
+        <w:rPr>
+          <w:b w:val="false"/>
+          <w:b w:val="false"/>
+          <w:bCs w:val="false"/>
+          <w:u w:val="none"/>
+        </w:rPr>
+      </w:pPr>
+      <w:r>
         <w:rPr/>
-      </w:pPr>
-      <w:r>
-        <w:rPr>
-          <w:b w:val="false"/>
-          <w:bCs w:val="false"/>
-          <w:u w:val="none"/>
-        </w:rPr>
-        <w:t>( Android Basic: User Interface till Practice Set : Building Layouts )</w:t>
-      </w:r>
-    </w:p>
-    <w:p>
-      <w:pPr>
-        <w:pStyle w:val="TextBody"/>
-        <w:spacing w:before="0" w:after="0"/>
-        <w:rPr>
-          <w:b w:val="false"/>
-          <w:b w:val="false"/>
-          <w:bCs w:val="false"/>
-          <w:u w:val="none"/>
-        </w:rPr>
-      </w:pPr>
-      <w:r>
-        <w:rPr/>
-      </w:r>
-    </w:p>
-    <w:p>
-      <w:pPr>
-        <w:pStyle w:val="TextBody"/>
-        <w:spacing w:before="0" w:after="0"/>
-        <w:rPr>
-          <w:b w:val="false"/>
-          <w:b w:val="false"/>
-          <w:bCs w:val="false"/>
-          <w:u w:val="none"/>
-        </w:rPr>
-      </w:pPr>
-      <w:r>
-        <w:rPr/>
-      </w:r>
-    </w:p>
-    <w:p>
-      <w:pPr>
-        <w:pStyle w:val="TextBody"/>
-        <w:rPr>
-          <w:b w:val="false"/>
-          <w:b w:val="false"/>
-          <w:bCs w:val="false"/>
-          <w:u w:val="none"/>
-        </w:rPr>
-      </w:pPr>
-      <w:r>
-        <w:rPr/>
-      </w:r>
-    </w:p>
-    <w:p>
-      <w:pPr>
-        <w:pStyle w:val="TextBody"/>
-        <w:rPr>
-          <w:b w:val="false"/>
-          <w:b w:val="false"/>
-          <w:bCs w:val="false"/>
-          <w:u w:val="none"/>
-        </w:rPr>
-      </w:pPr>
-      <w:r>
-        <w:rPr/>
+      </w:r>
+    </w:p>
+    <w:p>
+      <w:pPr>
+        <w:pStyle w:val="TextBody"/>
+        <w:numPr>
+          <w:ilvl w:val="0"/>
+          <w:numId w:val="4"/>
+        </w:numPr>
+        <w:spacing w:before="0" w:after="0"/>
+        <w:rPr>
+          <w:b/>
+          <w:b/>
+          <w:bCs/>
+        </w:rPr>
+      </w:pPr>
+      <w:r>
+        <w:rPr>
+          <w:b/>
+          <w:bCs/>
+          <w:u w:val="none"/>
+        </w:rPr>
+        <w:t>25</w:t>
+      </w:r>
+      <w:r>
+        <w:rPr>
+          <w:b/>
+          <w:bCs/>
+          <w:u w:val="none"/>
+          <w:vertAlign w:val="superscript"/>
+        </w:rPr>
+        <w:t>th</w:t>
+      </w:r>
+      <w:r>
+        <w:rPr>
+          <w:b/>
+          <w:bCs/>
+          <w:u w:val="none"/>
+        </w:rPr>
+        <w:t xml:space="preserve"> September</w:t>
+      </w:r>
+    </w:p>
+    <w:p>
+      <w:pPr>
+        <w:pStyle w:val="TextBody"/>
+        <w:numPr>
+          <w:ilvl w:val="0"/>
+          <w:numId w:val="0"/>
+        </w:numPr>
+        <w:spacing w:before="0" w:after="0"/>
+        <w:ind w:left="720" w:hanging="0"/>
+        <w:rPr>
+          <w:b w:val="false"/>
+          <w:b w:val="false"/>
+          <w:bCs w:val="false"/>
+        </w:rPr>
+      </w:pPr>
+      <w:r>
+        <w:rPr>
+          <w:b w:val="false"/>
+          <w:bCs w:val="false"/>
+          <w:u w:val="none"/>
+        </w:rPr>
+        <w:t>Completed the User Interface Course. Made a Happy Birthday App as in the course and a Cat Photos App as given below</w:t>
+      </w:r>
+    </w:p>
+    <w:p>
+      <w:pPr>
+        <w:pStyle w:val="TextBody"/>
+        <w:spacing w:before="0" w:after="0"/>
+        <w:rPr>
+          <w:u w:val="none"/>
+        </w:rPr>
+      </w:pPr>
+      <w:r>
+        <w:rPr>
+          <w:b w:val="false"/>
+          <w:bCs w:val="false"/>
+        </w:rPr>
+        <w:drawing>
+          <wp:anchor behindDoc="0" distT="0" distB="0" distL="0" distR="0" simplePos="0" locked="0" layoutInCell="1" allowOverlap="1" relativeHeight="2">
+            <wp:simplePos x="0" y="0"/>
+            <wp:positionH relativeFrom="column">
+              <wp:posOffset>466090</wp:posOffset>
+            </wp:positionH>
+            <wp:positionV relativeFrom="paragraph">
+              <wp:posOffset>12700</wp:posOffset>
+            </wp:positionV>
+            <wp:extent cx="1264285" cy="2247265"/>
+            <wp:effectExtent l="0" t="0" r="0" b="0"/>
+            <wp:wrapSquare wrapText="largest"/>
+            <wp:docPr id="1" name="Image1" descr=""/>
+            <wp:cNvGraphicFramePr>
+              <a:graphicFrameLocks xmlns:a="http://schemas.openxmlformats.org/drawingml/2006/main" noChangeAspect="1"/>
+            </wp:cNvGraphicFramePr>
+            <a:graphic xmlns:a="http://schemas.openxmlformats.org/drawingml/2006/main">
+              <a:graphicData uri="http://schemas.openxmlformats.org/drawingml/2006/picture">
+                <pic:pic xmlns:pic="http://schemas.openxmlformats.org/drawingml/2006/picture">
+                  <pic:nvPicPr>
+                    <pic:cNvPr id="1" name="Image1" descr=""/>
+                    <pic:cNvPicPr>
+                      <a:picLocks noChangeAspect="1" noChangeArrowheads="1"/>
+                    </pic:cNvPicPr>
+                  </pic:nvPicPr>
+                  <pic:blipFill>
+                    <a:blip r:embed="rId2"/>
+                    <a:stretch>
+                      <a:fillRect/>
+                    </a:stretch>
+                  </pic:blipFill>
+                  <pic:spPr bwMode="auto">
+                    <a:xfrm>
+                      <a:off x="0" y="0"/>
+                      <a:ext cx="1264285" cy="2247265"/>
+                    </a:xfrm>
+                    <a:prstGeom prst="rect">
+                      <a:avLst/>
+                    </a:prstGeom>
+                  </pic:spPr>
+                </pic:pic>
+              </a:graphicData>
+            </a:graphic>
+          </wp:anchor>
+        </w:drawing>
+        <w:drawing>
+          <wp:anchor behindDoc="0" distT="0" distB="0" distL="0" distR="0" simplePos="0" locked="0" layoutInCell="1" allowOverlap="1" relativeHeight="3">
+            <wp:simplePos x="0" y="0"/>
+            <wp:positionH relativeFrom="column">
+              <wp:posOffset>1983740</wp:posOffset>
+            </wp:positionH>
+            <wp:positionV relativeFrom="paragraph">
+              <wp:posOffset>9525</wp:posOffset>
+            </wp:positionV>
+            <wp:extent cx="1276985" cy="2269490"/>
+            <wp:effectExtent l="0" t="0" r="0" b="0"/>
+            <wp:wrapSquare wrapText="largest"/>
+            <wp:docPr id="2" name="Image2" descr=""/>
+            <wp:cNvGraphicFramePr>
+              <a:graphicFrameLocks xmlns:a="http://schemas.openxmlformats.org/drawingml/2006/main" noChangeAspect="1"/>
+            </wp:cNvGraphicFramePr>
+            <a:graphic xmlns:a="http://schemas.openxmlformats.org/drawingml/2006/main">
+              <a:graphicData uri="http://schemas.openxmlformats.org/drawingml/2006/picture">
+                <pic:pic xmlns:pic="http://schemas.openxmlformats.org/drawingml/2006/picture">
+                  <pic:nvPicPr>
+                    <pic:cNvPr id="2" name="Image2" descr=""/>
+                    <pic:cNvPicPr>
+                      <a:picLocks noChangeAspect="1" noChangeArrowheads="1"/>
+                    </pic:cNvPicPr>
+                  </pic:nvPicPr>
+                  <pic:blipFill>
+                    <a:blip r:embed="rId3"/>
+                    <a:stretch>
+                      <a:fillRect/>
+                    </a:stretch>
+                  </pic:blipFill>
+                  <pic:spPr bwMode="auto">
+                    <a:xfrm>
+                      <a:off x="0" y="0"/>
+                      <a:ext cx="1276985" cy="2269490"/>
+                    </a:xfrm>
+                    <a:prstGeom prst="rect">
+                      <a:avLst/>
+                    </a:prstGeom>
+                  </pic:spPr>
+                </pic:pic>
+              </a:graphicData>
+            </a:graphic>
+          </wp:anchor>
+        </w:drawing>
+      </w:r>
+    </w:p>
+    <w:p>
+      <w:pPr>
+        <w:pStyle w:val="TextBody"/>
+        <w:spacing w:before="0" w:after="0"/>
+        <w:rPr>
+          <w:u w:val="none"/>
+        </w:rPr>
+      </w:pPr>
+      <w:r>
+        <w:rPr>
+          <w:b w:val="false"/>
+          <w:bCs w:val="false"/>
+        </w:rPr>
+      </w:r>
+    </w:p>
+    <w:p>
+      <w:pPr>
+        <w:pStyle w:val="TextBody"/>
+        <w:spacing w:before="0" w:after="0"/>
+        <w:rPr>
+          <w:u w:val="none"/>
+        </w:rPr>
+      </w:pPr>
+      <w:r>
+        <w:rPr>
+          <w:b w:val="false"/>
+          <w:bCs w:val="false"/>
+        </w:rPr>
+      </w:r>
+    </w:p>
+    <w:p>
+      <w:pPr>
+        <w:pStyle w:val="TextBody"/>
+        <w:spacing w:before="0" w:after="0"/>
+        <w:rPr>
+          <w:u w:val="none"/>
+        </w:rPr>
+      </w:pPr>
+      <w:r>
+        <w:rPr>
+          <w:b w:val="false"/>
+          <w:bCs w:val="false"/>
+        </w:rPr>
+      </w:r>
+    </w:p>
+    <w:p>
+      <w:pPr>
+        <w:pStyle w:val="TextBody"/>
+        <w:spacing w:before="0" w:after="0"/>
+        <w:rPr>
+          <w:u w:val="none"/>
+        </w:rPr>
+      </w:pPr>
+      <w:r>
+        <w:rPr>
+          <w:b w:val="false"/>
+          <w:bCs w:val="false"/>
+        </w:rPr>
+      </w:r>
+    </w:p>
+    <w:p>
+      <w:pPr>
+        <w:pStyle w:val="TextBody"/>
+        <w:spacing w:before="0" w:after="0"/>
+        <w:rPr>
+          <w:u w:val="none"/>
+        </w:rPr>
+      </w:pPr>
+      <w:r>
+        <w:rPr>
+          <w:b w:val="false"/>
+          <w:bCs w:val="false"/>
+        </w:rPr>
+      </w:r>
+    </w:p>
+    <w:p>
+      <w:pPr>
+        <w:pStyle w:val="TextBody"/>
+        <w:spacing w:before="0" w:after="0"/>
+        <w:rPr>
+          <w:u w:val="none"/>
+        </w:rPr>
+      </w:pPr>
+      <w:r>
+        <w:rPr>
+          <w:b w:val="false"/>
+          <w:bCs w:val="false"/>
+        </w:rPr>
+      </w:r>
+    </w:p>
+    <w:p>
+      <w:pPr>
+        <w:pStyle w:val="TextBody"/>
+        <w:spacing w:before="0" w:after="0"/>
+        <w:rPr>
+          <w:u w:val="none"/>
+        </w:rPr>
+      </w:pPr>
+      <w:r>
+        <w:rPr>
+          <w:b w:val="false"/>
+          <w:bCs w:val="false"/>
+        </w:rPr>
+      </w:r>
+    </w:p>
+    <w:p>
+      <w:pPr>
+        <w:pStyle w:val="TextBody"/>
+        <w:spacing w:before="0" w:after="0"/>
+        <w:rPr>
+          <w:u w:val="none"/>
+        </w:rPr>
+      </w:pPr>
+      <w:r>
+        <w:rPr>
+          <w:b w:val="false"/>
+          <w:bCs w:val="false"/>
+        </w:rPr>
+      </w:r>
+    </w:p>
+    <w:p>
+      <w:pPr>
+        <w:pStyle w:val="TextBody"/>
+        <w:spacing w:before="0" w:after="0"/>
+        <w:rPr>
+          <w:u w:val="none"/>
+        </w:rPr>
+      </w:pPr>
+      <w:r>
+        <w:rPr>
+          <w:b w:val="false"/>
+          <w:bCs w:val="false"/>
+        </w:rPr>
+      </w:r>
+    </w:p>
+    <w:p>
+      <w:pPr>
+        <w:pStyle w:val="TextBody"/>
+        <w:spacing w:before="0" w:after="0"/>
+        <w:rPr>
+          <w:u w:val="none"/>
+        </w:rPr>
+      </w:pPr>
+      <w:r>
+        <w:rPr>
+          <w:b w:val="false"/>
+          <w:bCs w:val="false"/>
+        </w:rPr>
+      </w:r>
+    </w:p>
+    <w:p>
+      <w:pPr>
+        <w:pStyle w:val="TextBody"/>
+        <w:numPr>
+          <w:ilvl w:val="0"/>
+          <w:numId w:val="0"/>
+        </w:numPr>
+        <w:spacing w:before="0" w:after="0"/>
+        <w:ind w:left="720" w:hanging="0"/>
+        <w:rPr>
+          <w:u w:val="none"/>
+        </w:rPr>
+      </w:pPr>
+      <w:r>
+        <w:rPr>
+          <w:b w:val="false"/>
+          <w:bCs w:val="false"/>
+        </w:rPr>
+      </w:r>
+    </w:p>
+    <w:p>
+      <w:pPr>
+        <w:pStyle w:val="TextBody"/>
+        <w:numPr>
+          <w:ilvl w:val="0"/>
+          <w:numId w:val="4"/>
+        </w:numPr>
+        <w:spacing w:before="0" w:after="0"/>
+        <w:rPr>
+          <w:u w:val="none"/>
+        </w:rPr>
+      </w:pPr>
+      <w:r>
+        <w:rPr>
+          <w:b/>
+          <w:bCs/>
+        </w:rPr>
+      </w:r>
+    </w:p>
+    <w:p>
+      <w:pPr>
+        <w:pStyle w:val="TextBody"/>
+        <w:numPr>
+          <w:ilvl w:val="0"/>
+          <w:numId w:val="4"/>
+        </w:numPr>
+        <w:spacing w:before="0" w:after="0"/>
+        <w:rPr>
+          <w:u w:val="none"/>
+        </w:rPr>
+      </w:pPr>
+      <w:r>
+        <w:rPr>
+          <w:b/>
+          <w:bCs/>
+        </w:rPr>
+      </w:r>
+    </w:p>
+    <w:p>
+      <w:pPr>
+        <w:pStyle w:val="TextBody"/>
+        <w:spacing w:before="0" w:after="0"/>
+        <w:rPr>
+          <w:b w:val="false"/>
+          <w:b w:val="false"/>
+          <w:bCs w:val="false"/>
+          <w:u w:val="none"/>
+        </w:rPr>
+      </w:pPr>
+      <w:r>
+        <w:rPr>
+          <w:b w:val="false"/>
+          <w:bCs w:val="false"/>
+          <w:u w:val="none"/>
+        </w:rPr>
+      </w:r>
+    </w:p>
+    <w:p>
+      <w:pPr>
+        <w:pStyle w:val="TextBody"/>
+        <w:spacing w:before="0" w:after="0"/>
+        <w:rPr>
+          <w:b w:val="false"/>
+          <w:b w:val="false"/>
+          <w:bCs w:val="false"/>
+          <w:u w:val="none"/>
+        </w:rPr>
+      </w:pPr>
+      <w:r>
+        <w:rPr>
+          <w:b w:val="false"/>
+          <w:bCs w:val="false"/>
+          <w:u w:val="none"/>
+        </w:rPr>
+      </w:r>
+    </w:p>
+    <w:p>
+      <w:pPr>
+        <w:pStyle w:val="TextBody"/>
+        <w:rPr>
+          <w:b w:val="false"/>
+          <w:b w:val="false"/>
+          <w:bCs w:val="false"/>
+          <w:u w:val="none"/>
+        </w:rPr>
+      </w:pPr>
+      <w:r>
+        <w:rPr>
+          <w:b w:val="false"/>
+          <w:bCs w:val="false"/>
+          <w:u w:val="none"/>
+        </w:rPr>
+      </w:r>
+    </w:p>
+    <w:p>
+      <w:pPr>
+        <w:pStyle w:val="TextBody"/>
+        <w:rPr>
+          <w:b w:val="false"/>
+          <w:b w:val="false"/>
+          <w:bCs w:val="false"/>
+          <w:u w:val="none"/>
+        </w:rPr>
+      </w:pPr>
+      <w:r>
+        <w:rPr>
+          <w:b w:val="false"/>
+          <w:bCs w:val="false"/>
+          <w:u w:val="none"/>
+        </w:rPr>
       </w:r>
     </w:p>
     <w:p>
@@ -610,6 +1014,152 @@
       </w:rPr>
     </w:lvl>
   </w:abstractNum>
+  <w:abstractNum w:abstractNumId="4">
+    <w:lvl w:ilvl="0">
+      <w:start w:val="1"/>
+      <w:numFmt w:val="bullet"/>
+      <w:lvlText w:val=""/>
+      <w:lvlJc w:val="left"/>
+      <w:pPr>
+        <w:tabs>
+          <w:tab w:val="num" w:pos="720"/>
+        </w:tabs>
+        <w:ind w:left="720" w:hanging="360"/>
+      </w:pPr>
+      <w:rPr>
+        <w:rFonts w:ascii="Symbol" w:hAnsi="Symbol" w:cs="Symbol" w:hint="default"/>
+        <w:rFonts w:cs="OpenSymbol"/>
+      </w:rPr>
+    </w:lvl>
+    <w:lvl w:ilvl="1">
+      <w:start w:val="1"/>
+      <w:numFmt w:val="bullet"/>
+      <w:lvlText w:val="◦"/>
+      <w:lvlJc w:val="left"/>
+      <w:pPr>
+        <w:tabs>
+          <w:tab w:val="num" w:pos="1080"/>
+        </w:tabs>
+        <w:ind w:left="1080" w:hanging="360"/>
+      </w:pPr>
+      <w:rPr>
+        <w:rFonts w:ascii="OpenSymbol" w:hAnsi="OpenSymbol" w:cs="OpenSymbol" w:hint="default"/>
+        <w:rFonts w:cs="OpenSymbol"/>
+      </w:rPr>
+    </w:lvl>
+    <w:lvl w:ilvl="2">
+      <w:start w:val="1"/>
+      <w:numFmt w:val="bullet"/>
+      <w:lvlText w:val="▪"/>
+      <w:lvlJc w:val="left"/>
+      <w:pPr>
+        <w:tabs>
+          <w:tab w:val="num" w:pos="1440"/>
+        </w:tabs>
+        <w:ind w:left="1440" w:hanging="360"/>
+      </w:pPr>
+      <w:rPr>
+        <w:rFonts w:ascii="OpenSymbol" w:hAnsi="OpenSymbol" w:cs="OpenSymbol" w:hint="default"/>
+        <w:rFonts w:cs="OpenSymbol"/>
+      </w:rPr>
+    </w:lvl>
+    <w:lvl w:ilvl="3">
+      <w:start w:val="1"/>
+      <w:numFmt w:val="bullet"/>
+      <w:lvlText w:val=""/>
+      <w:lvlJc w:val="left"/>
+      <w:pPr>
+        <w:tabs>
+          <w:tab w:val="num" w:pos="1800"/>
+        </w:tabs>
+        <w:ind w:left="1800" w:hanging="360"/>
+      </w:pPr>
+      <w:rPr>
+        <w:rFonts w:ascii="Symbol" w:hAnsi="Symbol" w:cs="Symbol" w:hint="default"/>
+        <w:rFonts w:cs="OpenSymbol"/>
+      </w:rPr>
+    </w:lvl>
+    <w:lvl w:ilvl="4">
+      <w:start w:val="1"/>
+      <w:numFmt w:val="bullet"/>
+      <w:lvlText w:val="◦"/>
+      <w:lvlJc w:val="left"/>
+      <w:pPr>
+        <w:tabs>
+          <w:tab w:val="num" w:pos="2160"/>
+        </w:tabs>
+        <w:ind w:left="2160" w:hanging="360"/>
+      </w:pPr>
+      <w:rPr>
+        <w:rFonts w:ascii="OpenSymbol" w:hAnsi="OpenSymbol" w:cs="OpenSymbol" w:hint="default"/>
+        <w:rFonts w:cs="OpenSymbol"/>
+      </w:rPr>
+    </w:lvl>
+    <w:lvl w:ilvl="5">
+      <w:start w:val="1"/>
+      <w:numFmt w:val="bullet"/>
+      <w:lvlText w:val="▪"/>
+      <w:lvlJc w:val="left"/>
+      <w:pPr>
+        <w:tabs>
+          <w:tab w:val="num" w:pos="2520"/>
+        </w:tabs>
+        <w:ind w:left="2520" w:hanging="360"/>
+      </w:pPr>
+      <w:rPr>
+        <w:rFonts w:ascii="OpenSymbol" w:hAnsi="OpenSymbol" w:cs="OpenSymbol" w:hint="default"/>
+        <w:rFonts w:cs="OpenSymbol"/>
+      </w:rPr>
+    </w:lvl>
+    <w:lvl w:ilvl="6">
+      <w:start w:val="1"/>
+      <w:numFmt w:val="bullet"/>
+      <w:lvlText w:val=""/>
+      <w:lvlJc w:val="left"/>
+      <w:pPr>
+        <w:tabs>
+          <w:tab w:val="num" w:pos="2880"/>
+        </w:tabs>
+        <w:ind w:left="2880" w:hanging="360"/>
+      </w:pPr>
+      <w:rPr>
+        <w:rFonts w:ascii="Symbol" w:hAnsi="Symbol" w:cs="Symbol" w:hint="default"/>
+        <w:rFonts w:cs="OpenSymbol"/>
+      </w:rPr>
+    </w:lvl>
+    <w:lvl w:ilvl="7">
+      <w:start w:val="1"/>
+      <w:numFmt w:val="bullet"/>
+      <w:lvlText w:val="◦"/>
+      <w:lvlJc w:val="left"/>
+      <w:pPr>
+        <w:tabs>
+          <w:tab w:val="num" w:pos="3240"/>
+        </w:tabs>
+        <w:ind w:left="3240" w:hanging="360"/>
+      </w:pPr>
+      <w:rPr>
+        <w:rFonts w:ascii="OpenSymbol" w:hAnsi="OpenSymbol" w:cs="OpenSymbol" w:hint="default"/>
+        <w:rFonts w:cs="OpenSymbol"/>
+      </w:rPr>
+    </w:lvl>
+    <w:lvl w:ilvl="8">
+      <w:start w:val="1"/>
+      <w:numFmt w:val="bullet"/>
+      <w:lvlText w:val="▪"/>
+      <w:lvlJc w:val="left"/>
+      <w:pPr>
+        <w:tabs>
+          <w:tab w:val="num" w:pos="3600"/>
+        </w:tabs>
+        <w:ind w:left="3600" w:hanging="360"/>
+      </w:pPr>
+      <w:rPr>
+        <w:rFonts w:ascii="OpenSymbol" w:hAnsi="OpenSymbol" w:cs="OpenSymbol" w:hint="default"/>
+        <w:rFonts w:cs="OpenSymbol"/>
+      </w:rPr>
+    </w:lvl>
+  </w:abstractNum>
   <w:num w:numId="1">
     <w:abstractNumId w:val="1"/>
   </w:num>
@@ -619,6 +1169,9 @@
   <w:num w:numId="3">
     <w:abstractNumId w:val="3"/>
   </w:num>
+  <w:num w:numId="4">
+    <w:abstractNumId w:val="4"/>
+  </w:num>
 </w:numbering>
 </file>
 
@@ -628,6 +1181,7 @@
     <w:rPrDefault>
       <w:rPr>
         <w:rFonts w:ascii="Liberation Serif" w:hAnsi="Liberation Serif" w:eastAsia="Noto Sans CJK SC Regular" w:cs="FreeSans"/>
+        <w:sz w:val="20"/>
         <w:szCs w:val="24"/>
         <w:lang w:val="en-IN" w:eastAsia="zh-CN" w:bidi="hi-IN"/>
       </w:rPr>
@@ -744,6 +1298,70 @@
       <w:rFonts w:cs="OpenSymbol"/>
     </w:rPr>
   </w:style>
+  <w:style w:type="character" w:styleId="ListLabel10">
+    <w:name w:val="ListLabel 10"/>
+    <w:qFormat/>
+    <w:rPr>
+      <w:rFonts w:cs="OpenSymbol"/>
+      <w:b w:val="false"/>
+    </w:rPr>
+  </w:style>
+  <w:style w:type="character" w:styleId="ListLabel11">
+    <w:name w:val="ListLabel 11"/>
+    <w:qFormat/>
+    <w:rPr>
+      <w:rFonts w:cs="OpenSymbol"/>
+    </w:rPr>
+  </w:style>
+  <w:style w:type="character" w:styleId="ListLabel12">
+    <w:name w:val="ListLabel 12"/>
+    <w:qFormat/>
+    <w:rPr>
+      <w:rFonts w:cs="OpenSymbol"/>
+    </w:rPr>
+  </w:style>
+  <w:style w:type="character" w:styleId="ListLabel13">
+    <w:name w:val="ListLabel 13"/>
+    <w:qFormat/>
+    <w:rPr>
+      <w:rFonts w:cs="OpenSymbol"/>
+    </w:rPr>
+  </w:style>
+  <w:style w:type="character" w:styleId="ListLabel14">
+    <w:name w:val="ListLabel 14"/>
+    <w:qFormat/>
+    <w:rPr>
+      <w:rFonts w:cs="OpenSymbol"/>
+    </w:rPr>
+  </w:style>
+  <w:style w:type="character" w:styleId="ListLabel15">
+    <w:name w:val="ListLabel 15"/>
+    <w:qFormat/>
+    <w:rPr>
+      <w:rFonts w:cs="OpenSymbol"/>
+    </w:rPr>
+  </w:style>
+  <w:style w:type="character" w:styleId="ListLabel16">
+    <w:name w:val="ListLabel 16"/>
+    <w:qFormat/>
+    <w:rPr>
+      <w:rFonts w:cs="OpenSymbol"/>
+    </w:rPr>
+  </w:style>
+  <w:style w:type="character" w:styleId="ListLabel17">
+    <w:name w:val="ListLabel 17"/>
+    <w:qFormat/>
+    <w:rPr>
+      <w:rFonts w:cs="OpenSymbol"/>
+    </w:rPr>
+  </w:style>
+  <w:style w:type="character" w:styleId="ListLabel18">
+    <w:name w:val="ListLabel 18"/>
+    <w:qFormat/>
+    <w:rPr>
+      <w:rFonts w:cs="OpenSymbol"/>
+    </w:rPr>
+  </w:style>
   <w:style w:type="paragraph" w:styleId="Heading">
     <w:name w:val="Heading"/>
     <w:basedOn w:val="Normal"/>

</xml_diff>

<commit_message>
Started with the Just Java app from "Android Basic: User Input" Udacity course
</commit_message>
<xml_diff>
--- a/WorkTracker.docx
+++ b/WorkTracker.docx
@@ -139,7 +139,11 @@
         </w:rPr>
       </w:pPr>
       <w:r>
-        <w:rPr/>
+        <w:rPr>
+          <w:b w:val="false"/>
+          <w:bCs w:val="false"/>
+          <w:u w:val="none"/>
+        </w:rPr>
       </w:r>
     </w:p>
     <w:p>
@@ -216,8 +220,7 @@
       </w:pPr>
       <w:r>
         <w:rPr>
-          <w:b w:val="false"/>
-          <w:bCs w:val="false"/>
+          <w:u w:val="none"/>
         </w:rPr>
         <w:drawing>
           <wp:anchor behindDoc="0" distT="0" distB="0" distL="0" distR="0" simplePos="0" locked="0" layoutInCell="1" allowOverlap="1" relativeHeight="2">
@@ -321,143 +324,133 @@
       </w:pPr>
       <w:r>
         <w:rPr>
-          <w:b w:val="false"/>
-          <w:bCs w:val="false"/>
-        </w:rPr>
-      </w:r>
-    </w:p>
-    <w:p>
-      <w:pPr>
-        <w:pStyle w:val="TextBody"/>
-        <w:spacing w:before="0" w:after="0"/>
-        <w:rPr>
-          <w:u w:val="none"/>
-        </w:rPr>
-      </w:pPr>
-      <w:r>
-        <w:rPr>
-          <w:b w:val="false"/>
-          <w:bCs w:val="false"/>
-        </w:rPr>
-      </w:r>
-    </w:p>
-    <w:p>
-      <w:pPr>
-        <w:pStyle w:val="TextBody"/>
-        <w:spacing w:before="0" w:after="0"/>
-        <w:rPr>
-          <w:u w:val="none"/>
-        </w:rPr>
-      </w:pPr>
-      <w:r>
-        <w:rPr>
-          <w:b w:val="false"/>
-          <w:bCs w:val="false"/>
-        </w:rPr>
-      </w:r>
-    </w:p>
-    <w:p>
-      <w:pPr>
-        <w:pStyle w:val="TextBody"/>
-        <w:spacing w:before="0" w:after="0"/>
-        <w:rPr>
-          <w:u w:val="none"/>
-        </w:rPr>
-      </w:pPr>
-      <w:r>
-        <w:rPr>
-          <w:b w:val="false"/>
-          <w:bCs w:val="false"/>
-        </w:rPr>
-      </w:r>
-    </w:p>
-    <w:p>
-      <w:pPr>
-        <w:pStyle w:val="TextBody"/>
-        <w:spacing w:before="0" w:after="0"/>
-        <w:rPr>
-          <w:u w:val="none"/>
-        </w:rPr>
-      </w:pPr>
-      <w:r>
-        <w:rPr>
-          <w:b w:val="false"/>
-          <w:bCs w:val="false"/>
-        </w:rPr>
-      </w:r>
-    </w:p>
-    <w:p>
-      <w:pPr>
-        <w:pStyle w:val="TextBody"/>
-        <w:spacing w:before="0" w:after="0"/>
-        <w:rPr>
-          <w:u w:val="none"/>
-        </w:rPr>
-      </w:pPr>
-      <w:r>
-        <w:rPr>
-          <w:b w:val="false"/>
-          <w:bCs w:val="false"/>
-        </w:rPr>
-      </w:r>
-    </w:p>
-    <w:p>
-      <w:pPr>
-        <w:pStyle w:val="TextBody"/>
-        <w:spacing w:before="0" w:after="0"/>
-        <w:rPr>
-          <w:u w:val="none"/>
-        </w:rPr>
-      </w:pPr>
-      <w:r>
-        <w:rPr>
-          <w:b w:val="false"/>
-          <w:bCs w:val="false"/>
-        </w:rPr>
-      </w:r>
-    </w:p>
-    <w:p>
-      <w:pPr>
-        <w:pStyle w:val="TextBody"/>
-        <w:spacing w:before="0" w:after="0"/>
-        <w:rPr>
-          <w:u w:val="none"/>
-        </w:rPr>
-      </w:pPr>
-      <w:r>
-        <w:rPr>
-          <w:b w:val="false"/>
-          <w:bCs w:val="false"/>
-        </w:rPr>
-      </w:r>
-    </w:p>
-    <w:p>
-      <w:pPr>
-        <w:pStyle w:val="TextBody"/>
-        <w:spacing w:before="0" w:after="0"/>
-        <w:rPr>
-          <w:u w:val="none"/>
-        </w:rPr>
-      </w:pPr>
-      <w:r>
-        <w:rPr>
-          <w:b w:val="false"/>
-          <w:bCs w:val="false"/>
-        </w:rPr>
-      </w:r>
-    </w:p>
-    <w:p>
-      <w:pPr>
-        <w:pStyle w:val="TextBody"/>
-        <w:spacing w:before="0" w:after="0"/>
-        <w:rPr>
-          <w:u w:val="none"/>
-        </w:rPr>
-      </w:pPr>
-      <w:r>
-        <w:rPr>
-          <w:b w:val="false"/>
-          <w:bCs w:val="false"/>
+          <w:u w:val="none"/>
+        </w:rPr>
+      </w:r>
+    </w:p>
+    <w:p>
+      <w:pPr>
+        <w:pStyle w:val="TextBody"/>
+        <w:spacing w:before="0" w:after="0"/>
+        <w:rPr>
+          <w:u w:val="none"/>
+        </w:rPr>
+      </w:pPr>
+      <w:r>
+        <w:rPr>
+          <w:u w:val="none"/>
+        </w:rPr>
+      </w:r>
+    </w:p>
+    <w:p>
+      <w:pPr>
+        <w:pStyle w:val="TextBody"/>
+        <w:spacing w:before="0" w:after="0"/>
+        <w:rPr>
+          <w:u w:val="none"/>
+        </w:rPr>
+      </w:pPr>
+      <w:r>
+        <w:rPr>
+          <w:u w:val="none"/>
+        </w:rPr>
+      </w:r>
+    </w:p>
+    <w:p>
+      <w:pPr>
+        <w:pStyle w:val="TextBody"/>
+        <w:spacing w:before="0" w:after="0"/>
+        <w:rPr>
+          <w:u w:val="none"/>
+        </w:rPr>
+      </w:pPr>
+      <w:r>
+        <w:rPr>
+          <w:u w:val="none"/>
+        </w:rPr>
+      </w:r>
+    </w:p>
+    <w:p>
+      <w:pPr>
+        <w:pStyle w:val="TextBody"/>
+        <w:spacing w:before="0" w:after="0"/>
+        <w:rPr>
+          <w:u w:val="none"/>
+        </w:rPr>
+      </w:pPr>
+      <w:r>
+        <w:rPr>
+          <w:u w:val="none"/>
+        </w:rPr>
+      </w:r>
+    </w:p>
+    <w:p>
+      <w:pPr>
+        <w:pStyle w:val="TextBody"/>
+        <w:spacing w:before="0" w:after="0"/>
+        <w:rPr>
+          <w:u w:val="none"/>
+        </w:rPr>
+      </w:pPr>
+      <w:r>
+        <w:rPr>
+          <w:u w:val="none"/>
+        </w:rPr>
+      </w:r>
+    </w:p>
+    <w:p>
+      <w:pPr>
+        <w:pStyle w:val="TextBody"/>
+        <w:spacing w:before="0" w:after="0"/>
+        <w:rPr>
+          <w:u w:val="none"/>
+        </w:rPr>
+      </w:pPr>
+      <w:r>
+        <w:rPr>
+          <w:u w:val="none"/>
+        </w:rPr>
+      </w:r>
+    </w:p>
+    <w:p>
+      <w:pPr>
+        <w:pStyle w:val="TextBody"/>
+        <w:spacing w:before="0" w:after="0"/>
+        <w:rPr>
+          <w:u w:val="none"/>
+        </w:rPr>
+      </w:pPr>
+      <w:r>
+        <w:rPr>
+          <w:u w:val="none"/>
+        </w:rPr>
+      </w:r>
+    </w:p>
+    <w:p>
+      <w:pPr>
+        <w:pStyle w:val="TextBody"/>
+        <w:spacing w:before="0" w:after="0"/>
+        <w:rPr>
+          <w:u w:val="none"/>
+        </w:rPr>
+      </w:pPr>
+      <w:r>
+        <w:rPr>
+          <w:u w:val="none"/>
+        </w:rPr>
+      </w:r>
+    </w:p>
+    <w:p>
+      <w:pPr>
+        <w:pStyle w:val="TextBody"/>
+        <w:spacing w:before="0" w:after="0"/>
+        <w:rPr>
+          <w:u w:val="none"/>
+        </w:rPr>
+      </w:pPr>
+      <w:r>
+        <w:rPr>
+          <w:u w:val="none"/>
         </w:rPr>
       </w:r>
     </w:p>
@@ -476,8 +469,7 @@
       </w:pPr>
       <w:r>
         <w:rPr>
-          <w:b w:val="false"/>
-          <w:bCs w:val="false"/>
+          <w:u w:val="none"/>
         </w:rPr>
       </w:r>
     </w:p>
@@ -490,14 +482,64 @@
         </w:numPr>
         <w:spacing w:before="0" w:after="0"/>
         <w:rPr>
-          <w:u w:val="none"/>
-        </w:rPr>
-      </w:pPr>
-      <w:r>
-        <w:rPr>
+          <w:b/>
           <w:b/>
           <w:bCs/>
-        </w:rPr>
+          <w:u w:val="none"/>
+        </w:rPr>
+      </w:pPr>
+      <w:bookmarkStart w:id="0" w:name="__DdeLink__19_1602859125"/>
+      <w:r>
+        <w:rPr>
+          <w:b/>
+          <w:bCs/>
+          <w:u w:val="none"/>
+        </w:rPr>
+        <w:t>26</w:t>
+      </w:r>
+      <w:r>
+        <w:rPr>
+          <w:b/>
+          <w:bCs/>
+          <w:u w:val="none"/>
+          <w:vertAlign w:val="superscript"/>
+        </w:rPr>
+        <w:t>th</w:t>
+      </w:r>
+      <w:r>
+        <w:rPr>
+          <w:b/>
+          <w:bCs/>
+          <w:u w:val="none"/>
+        </w:rPr>
+        <w:t xml:space="preserve"> September</w:t>
+      </w:r>
+    </w:p>
+    <w:p>
+      <w:pPr>
+        <w:pStyle w:val="TextBody"/>
+        <w:numPr>
+          <w:ilvl w:val="0"/>
+          <w:numId w:val="0"/>
+        </w:numPr>
+        <w:spacing w:before="0" w:after="0"/>
+        <w:ind w:left="720" w:hanging="0"/>
+        <w:rPr>
+          <w:b w:val="false"/>
+          <w:b w:val="false"/>
+          <w:bCs w:val="false"/>
+          <w:u w:val="none"/>
+        </w:rPr>
+      </w:pPr>
+      <w:bookmarkStart w:id="1" w:name="__DdeLink__19_1602859125"/>
+      <w:bookmarkEnd w:id="1"/>
+      <w:r>
+        <w:rPr>
+          <w:b w:val="false"/>
+          <w:bCs w:val="false"/>
+          <w:u w:val="none"/>
+        </w:rPr>
+        <w:t>Started with the “Android Basic: User Input” course.</w:t>
       </w:r>
     </w:p>
     <w:p>
@@ -509,13 +551,35 @@
         </w:numPr>
         <w:spacing w:before="0" w:after="0"/>
         <w:rPr>
-          <w:u w:val="none"/>
-        </w:rPr>
-      </w:pPr>
-      <w:r>
-        <w:rPr>
+          <w:b/>
           <w:b/>
           <w:bCs/>
+          <w:u w:val="none"/>
+        </w:rPr>
+      </w:pPr>
+      <w:r>
+        <w:rPr>
+          <w:b/>
+          <w:bCs/>
+          <w:u w:val="none"/>
+        </w:rPr>
+      </w:r>
+    </w:p>
+    <w:p>
+      <w:pPr>
+        <w:pStyle w:val="TextBody"/>
+        <w:numPr>
+          <w:ilvl w:val="0"/>
+          <w:numId w:val="4"/>
+        </w:numPr>
+        <w:spacing w:before="0" w:after="0"/>
+        <w:rPr>
+          <w:u w:val="none"/>
+        </w:rPr>
+      </w:pPr>
+      <w:r>
+        <w:rPr>
+          <w:u w:val="none"/>
         </w:rPr>
       </w:r>
     </w:p>
@@ -1028,6 +1092,7 @@
       </w:pPr>
       <w:rPr>
         <w:rFonts w:ascii="Symbol" w:hAnsi="Symbol" w:cs="Symbol" w:hint="default"/>
+        <w:b/>
         <w:rFonts w:cs="OpenSymbol"/>
       </w:rPr>
     </w:lvl>
@@ -1362,6 +1427,134 @@
       <w:rFonts w:cs="OpenSymbol"/>
     </w:rPr>
   </w:style>
+  <w:style w:type="character" w:styleId="ListLabel19">
+    <w:name w:val="ListLabel 19"/>
+    <w:qFormat/>
+    <w:rPr>
+      <w:rFonts w:cs="OpenSymbol"/>
+      <w:b w:val="false"/>
+    </w:rPr>
+  </w:style>
+  <w:style w:type="character" w:styleId="ListLabel20">
+    <w:name w:val="ListLabel 20"/>
+    <w:qFormat/>
+    <w:rPr>
+      <w:rFonts w:cs="OpenSymbol"/>
+    </w:rPr>
+  </w:style>
+  <w:style w:type="character" w:styleId="ListLabel21">
+    <w:name w:val="ListLabel 21"/>
+    <w:qFormat/>
+    <w:rPr>
+      <w:rFonts w:cs="OpenSymbol"/>
+    </w:rPr>
+  </w:style>
+  <w:style w:type="character" w:styleId="ListLabel22">
+    <w:name w:val="ListLabel 22"/>
+    <w:qFormat/>
+    <w:rPr>
+      <w:rFonts w:cs="OpenSymbol"/>
+    </w:rPr>
+  </w:style>
+  <w:style w:type="character" w:styleId="ListLabel23">
+    <w:name w:val="ListLabel 23"/>
+    <w:qFormat/>
+    <w:rPr>
+      <w:rFonts w:cs="OpenSymbol"/>
+    </w:rPr>
+  </w:style>
+  <w:style w:type="character" w:styleId="ListLabel24">
+    <w:name w:val="ListLabel 24"/>
+    <w:qFormat/>
+    <w:rPr>
+      <w:rFonts w:cs="OpenSymbol"/>
+    </w:rPr>
+  </w:style>
+  <w:style w:type="character" w:styleId="ListLabel25">
+    <w:name w:val="ListLabel 25"/>
+    <w:qFormat/>
+    <w:rPr>
+      <w:rFonts w:cs="OpenSymbol"/>
+    </w:rPr>
+  </w:style>
+  <w:style w:type="character" w:styleId="ListLabel26">
+    <w:name w:val="ListLabel 26"/>
+    <w:qFormat/>
+    <w:rPr>
+      <w:rFonts w:cs="OpenSymbol"/>
+    </w:rPr>
+  </w:style>
+  <w:style w:type="character" w:styleId="ListLabel27">
+    <w:name w:val="ListLabel 27"/>
+    <w:qFormat/>
+    <w:rPr>
+      <w:rFonts w:cs="OpenSymbol"/>
+    </w:rPr>
+  </w:style>
+  <w:style w:type="character" w:styleId="ListLabel28">
+    <w:name w:val="ListLabel 28"/>
+    <w:qFormat/>
+    <w:rPr>
+      <w:rFonts w:cs="OpenSymbol"/>
+      <w:b/>
+    </w:rPr>
+  </w:style>
+  <w:style w:type="character" w:styleId="ListLabel29">
+    <w:name w:val="ListLabel 29"/>
+    <w:qFormat/>
+    <w:rPr>
+      <w:rFonts w:cs="OpenSymbol"/>
+    </w:rPr>
+  </w:style>
+  <w:style w:type="character" w:styleId="ListLabel30">
+    <w:name w:val="ListLabel 30"/>
+    <w:qFormat/>
+    <w:rPr>
+      <w:rFonts w:cs="OpenSymbol"/>
+    </w:rPr>
+  </w:style>
+  <w:style w:type="character" w:styleId="ListLabel31">
+    <w:name w:val="ListLabel 31"/>
+    <w:qFormat/>
+    <w:rPr>
+      <w:rFonts w:cs="OpenSymbol"/>
+    </w:rPr>
+  </w:style>
+  <w:style w:type="character" w:styleId="ListLabel32">
+    <w:name w:val="ListLabel 32"/>
+    <w:qFormat/>
+    <w:rPr>
+      <w:rFonts w:cs="OpenSymbol"/>
+    </w:rPr>
+  </w:style>
+  <w:style w:type="character" w:styleId="ListLabel33">
+    <w:name w:val="ListLabel 33"/>
+    <w:qFormat/>
+    <w:rPr>
+      <w:rFonts w:cs="OpenSymbol"/>
+    </w:rPr>
+  </w:style>
+  <w:style w:type="character" w:styleId="ListLabel34">
+    <w:name w:val="ListLabel 34"/>
+    <w:qFormat/>
+    <w:rPr>
+      <w:rFonts w:cs="OpenSymbol"/>
+    </w:rPr>
+  </w:style>
+  <w:style w:type="character" w:styleId="ListLabel35">
+    <w:name w:val="ListLabel 35"/>
+    <w:qFormat/>
+    <w:rPr>
+      <w:rFonts w:cs="OpenSymbol"/>
+    </w:rPr>
+  </w:style>
+  <w:style w:type="character" w:styleId="ListLabel36">
+    <w:name w:val="ListLabel 36"/>
+    <w:qFormat/>
+    <w:rPr>
+      <w:rFonts w:cs="OpenSymbol"/>
+    </w:rPr>
+  </w:style>
   <w:style w:type="paragraph" w:styleId="Heading">
     <w:name w:val="Heading"/>
     <w:basedOn w:val="Normal"/>

</xml_diff>

<commit_message>
Added functionality for showing quantity and price on pressing ORDER button
</commit_message>
<xml_diff>
--- a/WorkTracker.docx
+++ b/WorkTracker.docx
@@ -488,14 +488,13 @@
           <w:u w:val="none"/>
         </w:rPr>
       </w:pPr>
-      <w:bookmarkStart w:id="0" w:name="__DdeLink__19_1602859125"/>
       <w:r>
         <w:rPr>
           <w:b/>
           <w:bCs/>
           <w:u w:val="none"/>
         </w:rPr>
-        <w:t>26</w:t>
+        <w:t>27</w:t>
       </w:r>
       <w:r>
         <w:rPr>
@@ -524,15 +523,10 @@
         </w:numPr>
         <w:spacing w:before="0" w:after="0"/>
         <w:ind w:left="720" w:hanging="0"/>
-        <w:rPr>
-          <w:b w:val="false"/>
-          <w:b w:val="false"/>
-          <w:bCs w:val="false"/>
-          <w:u w:val="none"/>
-        </w:rPr>
-      </w:pPr>
-      <w:bookmarkStart w:id="1" w:name="__DdeLink__19_1602859125"/>
-      <w:bookmarkEnd w:id="1"/>
+        <w:rPr/>
+      </w:pPr>
+      <w:bookmarkStart w:id="0" w:name="__DdeLink__19_1602859125"/>
+      <w:bookmarkEnd w:id="0"/>
       <w:r>
         <w:rPr>
           <w:b w:val="false"/>
@@ -540,6 +534,14 @@
           <w:u w:val="none"/>
         </w:rPr>
         <w:t>Started with the “Android Basic: User Input” course.</w:t>
+      </w:r>
+      <w:r>
+        <w:rPr>
+          <w:b w:val="false"/>
+          <w:bCs w:val="false"/>
+          <w:u w:val="none"/>
+        </w:rPr>
+        <w:t>Did till video 8 of Lesson 1</w:t>
       </w:r>
     </w:p>
     <w:p>
@@ -1555,6 +1557,262 @@
       <w:rFonts w:cs="OpenSymbol"/>
     </w:rPr>
   </w:style>
+  <w:style w:type="character" w:styleId="ListLabel37">
+    <w:name w:val="ListLabel 37"/>
+    <w:qFormat/>
+    <w:rPr>
+      <w:rFonts w:cs="OpenSymbol"/>
+      <w:b w:val="false"/>
+    </w:rPr>
+  </w:style>
+  <w:style w:type="character" w:styleId="ListLabel38">
+    <w:name w:val="ListLabel 38"/>
+    <w:qFormat/>
+    <w:rPr>
+      <w:rFonts w:cs="OpenSymbol"/>
+    </w:rPr>
+  </w:style>
+  <w:style w:type="character" w:styleId="ListLabel39">
+    <w:name w:val="ListLabel 39"/>
+    <w:qFormat/>
+    <w:rPr>
+      <w:rFonts w:cs="OpenSymbol"/>
+    </w:rPr>
+  </w:style>
+  <w:style w:type="character" w:styleId="ListLabel40">
+    <w:name w:val="ListLabel 40"/>
+    <w:qFormat/>
+    <w:rPr>
+      <w:rFonts w:cs="OpenSymbol"/>
+    </w:rPr>
+  </w:style>
+  <w:style w:type="character" w:styleId="ListLabel41">
+    <w:name w:val="ListLabel 41"/>
+    <w:qFormat/>
+    <w:rPr>
+      <w:rFonts w:cs="OpenSymbol"/>
+    </w:rPr>
+  </w:style>
+  <w:style w:type="character" w:styleId="ListLabel42">
+    <w:name w:val="ListLabel 42"/>
+    <w:qFormat/>
+    <w:rPr>
+      <w:rFonts w:cs="OpenSymbol"/>
+    </w:rPr>
+  </w:style>
+  <w:style w:type="character" w:styleId="ListLabel43">
+    <w:name w:val="ListLabel 43"/>
+    <w:qFormat/>
+    <w:rPr>
+      <w:rFonts w:cs="OpenSymbol"/>
+    </w:rPr>
+  </w:style>
+  <w:style w:type="character" w:styleId="ListLabel44">
+    <w:name w:val="ListLabel 44"/>
+    <w:qFormat/>
+    <w:rPr>
+      <w:rFonts w:cs="OpenSymbol"/>
+    </w:rPr>
+  </w:style>
+  <w:style w:type="character" w:styleId="ListLabel45">
+    <w:name w:val="ListLabel 45"/>
+    <w:qFormat/>
+    <w:rPr>
+      <w:rFonts w:cs="OpenSymbol"/>
+    </w:rPr>
+  </w:style>
+  <w:style w:type="character" w:styleId="ListLabel46">
+    <w:name w:val="ListLabel 46"/>
+    <w:qFormat/>
+    <w:rPr>
+      <w:rFonts w:cs="OpenSymbol"/>
+      <w:b/>
+    </w:rPr>
+  </w:style>
+  <w:style w:type="character" w:styleId="ListLabel47">
+    <w:name w:val="ListLabel 47"/>
+    <w:qFormat/>
+    <w:rPr>
+      <w:rFonts w:cs="OpenSymbol"/>
+    </w:rPr>
+  </w:style>
+  <w:style w:type="character" w:styleId="ListLabel48">
+    <w:name w:val="ListLabel 48"/>
+    <w:qFormat/>
+    <w:rPr>
+      <w:rFonts w:cs="OpenSymbol"/>
+    </w:rPr>
+  </w:style>
+  <w:style w:type="character" w:styleId="ListLabel49">
+    <w:name w:val="ListLabel 49"/>
+    <w:qFormat/>
+    <w:rPr>
+      <w:rFonts w:cs="OpenSymbol"/>
+    </w:rPr>
+  </w:style>
+  <w:style w:type="character" w:styleId="ListLabel50">
+    <w:name w:val="ListLabel 50"/>
+    <w:qFormat/>
+    <w:rPr>
+      <w:rFonts w:cs="OpenSymbol"/>
+    </w:rPr>
+  </w:style>
+  <w:style w:type="character" w:styleId="ListLabel51">
+    <w:name w:val="ListLabel 51"/>
+    <w:qFormat/>
+    <w:rPr>
+      <w:rFonts w:cs="OpenSymbol"/>
+    </w:rPr>
+  </w:style>
+  <w:style w:type="character" w:styleId="ListLabel52">
+    <w:name w:val="ListLabel 52"/>
+    <w:qFormat/>
+    <w:rPr>
+      <w:rFonts w:cs="OpenSymbol"/>
+    </w:rPr>
+  </w:style>
+  <w:style w:type="character" w:styleId="ListLabel53">
+    <w:name w:val="ListLabel 53"/>
+    <w:qFormat/>
+    <w:rPr>
+      <w:rFonts w:cs="OpenSymbol"/>
+    </w:rPr>
+  </w:style>
+  <w:style w:type="character" w:styleId="ListLabel54">
+    <w:name w:val="ListLabel 54"/>
+    <w:qFormat/>
+    <w:rPr>
+      <w:rFonts w:cs="OpenSymbol"/>
+    </w:rPr>
+  </w:style>
+  <w:style w:type="character" w:styleId="ListLabel55">
+    <w:name w:val="ListLabel 55"/>
+    <w:qFormat/>
+    <w:rPr>
+      <w:rFonts w:cs="OpenSymbol"/>
+      <w:b w:val="false"/>
+    </w:rPr>
+  </w:style>
+  <w:style w:type="character" w:styleId="ListLabel56">
+    <w:name w:val="ListLabel 56"/>
+    <w:qFormat/>
+    <w:rPr>
+      <w:rFonts w:cs="OpenSymbol"/>
+    </w:rPr>
+  </w:style>
+  <w:style w:type="character" w:styleId="ListLabel57">
+    <w:name w:val="ListLabel 57"/>
+    <w:qFormat/>
+    <w:rPr>
+      <w:rFonts w:cs="OpenSymbol"/>
+    </w:rPr>
+  </w:style>
+  <w:style w:type="character" w:styleId="ListLabel58">
+    <w:name w:val="ListLabel 58"/>
+    <w:qFormat/>
+    <w:rPr>
+      <w:rFonts w:cs="OpenSymbol"/>
+    </w:rPr>
+  </w:style>
+  <w:style w:type="character" w:styleId="ListLabel59">
+    <w:name w:val="ListLabel 59"/>
+    <w:qFormat/>
+    <w:rPr>
+      <w:rFonts w:cs="OpenSymbol"/>
+    </w:rPr>
+  </w:style>
+  <w:style w:type="character" w:styleId="ListLabel60">
+    <w:name w:val="ListLabel 60"/>
+    <w:qFormat/>
+    <w:rPr>
+      <w:rFonts w:cs="OpenSymbol"/>
+    </w:rPr>
+  </w:style>
+  <w:style w:type="character" w:styleId="ListLabel61">
+    <w:name w:val="ListLabel 61"/>
+    <w:qFormat/>
+    <w:rPr>
+      <w:rFonts w:cs="OpenSymbol"/>
+    </w:rPr>
+  </w:style>
+  <w:style w:type="character" w:styleId="ListLabel62">
+    <w:name w:val="ListLabel 62"/>
+    <w:qFormat/>
+    <w:rPr>
+      <w:rFonts w:cs="OpenSymbol"/>
+    </w:rPr>
+  </w:style>
+  <w:style w:type="character" w:styleId="ListLabel63">
+    <w:name w:val="ListLabel 63"/>
+    <w:qFormat/>
+    <w:rPr>
+      <w:rFonts w:cs="OpenSymbol"/>
+    </w:rPr>
+  </w:style>
+  <w:style w:type="character" w:styleId="ListLabel64">
+    <w:name w:val="ListLabel 64"/>
+    <w:qFormat/>
+    <w:rPr>
+      <w:rFonts w:cs="OpenSymbol"/>
+      <w:b/>
+    </w:rPr>
+  </w:style>
+  <w:style w:type="character" w:styleId="ListLabel65">
+    <w:name w:val="ListLabel 65"/>
+    <w:qFormat/>
+    <w:rPr>
+      <w:rFonts w:cs="OpenSymbol"/>
+    </w:rPr>
+  </w:style>
+  <w:style w:type="character" w:styleId="ListLabel66">
+    <w:name w:val="ListLabel 66"/>
+    <w:qFormat/>
+    <w:rPr>
+      <w:rFonts w:cs="OpenSymbol"/>
+    </w:rPr>
+  </w:style>
+  <w:style w:type="character" w:styleId="ListLabel67">
+    <w:name w:val="ListLabel 67"/>
+    <w:qFormat/>
+    <w:rPr>
+      <w:rFonts w:cs="OpenSymbol"/>
+    </w:rPr>
+  </w:style>
+  <w:style w:type="character" w:styleId="ListLabel68">
+    <w:name w:val="ListLabel 68"/>
+    <w:qFormat/>
+    <w:rPr>
+      <w:rFonts w:cs="OpenSymbol"/>
+    </w:rPr>
+  </w:style>
+  <w:style w:type="character" w:styleId="ListLabel69">
+    <w:name w:val="ListLabel 69"/>
+    <w:qFormat/>
+    <w:rPr>
+      <w:rFonts w:cs="OpenSymbol"/>
+    </w:rPr>
+  </w:style>
+  <w:style w:type="character" w:styleId="ListLabel70">
+    <w:name w:val="ListLabel 70"/>
+    <w:qFormat/>
+    <w:rPr>
+      <w:rFonts w:cs="OpenSymbol"/>
+    </w:rPr>
+  </w:style>
+  <w:style w:type="character" w:styleId="ListLabel71">
+    <w:name w:val="ListLabel 71"/>
+    <w:qFormat/>
+    <w:rPr>
+      <w:rFonts w:cs="OpenSymbol"/>
+    </w:rPr>
+  </w:style>
+  <w:style w:type="character" w:styleId="ListLabel72">
+    <w:name w:val="ListLabel 72"/>
+    <w:qFormat/>
+    <w:rPr>
+      <w:rFonts w:cs="OpenSymbol"/>
+    </w:rPr>
+  </w:style>
   <w:style w:type="paragraph" w:styleId="Heading">
     <w:name w:val="Heading"/>
     <w:basedOn w:val="Normal"/>

</xml_diff>

<commit_message>
Removed old files, and made some changes to the entire directory to update it
</commit_message>
<xml_diff>
--- a/WorkTracker.docx
+++ b/WorkTracker.docx
@@ -25,15 +25,25 @@
           <w:numId w:val="2"/>
         </w:numPr>
         <w:ind w:left="0" w:hanging="0"/>
+        <w:rPr/>
+      </w:pPr>
+      <w:r>
         <w:rPr>
           <w:u w:val="single"/>
         </w:rPr>
-      </w:pPr>
+        <w:t>July</w:t>
+      </w:r>
       <w:r>
         <w:rPr>
           <w:u w:val="single"/>
         </w:rPr>
-        <w:t>SEPTEMBER 2019</w:t>
+        <w:t xml:space="preserve"> 20</w:t>
+      </w:r>
+      <w:r>
+        <w:rPr>
+          <w:u w:val="single"/>
+        </w:rPr>
+        <w:t>20</w:t>
       </w:r>
     </w:p>
     <w:p>
@@ -61,129 +71,6 @@
           <w:u w:val="none"/>
         </w:rPr>
         <w:t xml:space="preserve"> </w:t>
-      </w:r>
-    </w:p>
-    <w:p>
-      <w:pPr>
-        <w:pStyle w:val="TextBody"/>
-        <w:spacing w:before="0" w:after="0"/>
-        <w:rPr/>
-      </w:pPr>
-      <w:r>
-        <w:rPr>
-          <w:b w:val="false"/>
-          <w:bCs w:val="false"/>
-          <w:u w:val="none"/>
-        </w:rPr>
-        <w:t>Hello world app</w:t>
-      </w:r>
-    </w:p>
-    <w:p>
-      <w:pPr>
-        <w:pStyle w:val="TextBody"/>
-        <w:spacing w:before="0" w:after="0"/>
-        <w:rPr>
-          <w:b w:val="false"/>
-          <w:b w:val="false"/>
-          <w:bCs w:val="false"/>
-          <w:u w:val="none"/>
-        </w:rPr>
-      </w:pPr>
-      <w:r>
-        <w:rPr>
-          <w:b w:val="false"/>
-          <w:bCs w:val="false"/>
-          <w:u w:val="none"/>
-        </w:rPr>
-      </w:r>
-    </w:p>
-    <w:p>
-      <w:pPr>
-        <w:pStyle w:val="TextBody"/>
-        <w:spacing w:before="0" w:after="0"/>
-        <w:rPr/>
-      </w:pPr>
-      <w:r>
-        <w:rPr>
-          <w:b w:val="false"/>
-          <w:bCs w:val="false"/>
-          <w:u w:val="none"/>
-        </w:rPr>
-        <w:t xml:space="preserve">Covered Text/ImageViews and LinearLayout/RelativeLayout </w:t>
-      </w:r>
-    </w:p>
-    <w:p>
-      <w:pPr>
-        <w:pStyle w:val="TextBody"/>
-        <w:spacing w:before="0" w:after="0"/>
-        <w:rPr/>
-      </w:pPr>
-      <w:r>
-        <w:rPr>
-          <w:b w:val="false"/>
-          <w:bCs w:val="false"/>
-          <w:u w:val="none"/>
-        </w:rPr>
-        <w:t>( Android Basic: User Interface till Practice Set : Building Layouts )</w:t>
-      </w:r>
-    </w:p>
-    <w:p>
-      <w:pPr>
-        <w:pStyle w:val="TextBody"/>
-        <w:spacing w:before="0" w:after="0"/>
-        <w:rPr>
-          <w:b w:val="false"/>
-          <w:b w:val="false"/>
-          <w:bCs w:val="false"/>
-          <w:u w:val="none"/>
-        </w:rPr>
-      </w:pPr>
-      <w:r>
-        <w:rPr>
-          <w:b w:val="false"/>
-          <w:bCs w:val="false"/>
-          <w:u w:val="none"/>
-        </w:rPr>
-      </w:r>
-    </w:p>
-    <w:p>
-      <w:pPr>
-        <w:pStyle w:val="TextBody"/>
-        <w:numPr>
-          <w:ilvl w:val="0"/>
-          <w:numId w:val="4"/>
-        </w:numPr>
-        <w:spacing w:before="0" w:after="0"/>
-        <w:rPr>
-          <w:b/>
-          <w:b/>
-          <w:bCs/>
-        </w:rPr>
-      </w:pPr>
-      <w:r>
-        <w:rPr>
-          <w:b/>
-          <w:bCs/>
-          <w:u w:val="none"/>
-        </w:rPr>
-        <w:t>25</w:t>
-      </w:r>
-      <w:r>
-        <w:rPr>
-          <w:b/>
-          <w:bCs/>
-          <w:u w:val="none"/>
-          <w:vertAlign w:val="superscript"/>
-        </w:rPr>
-        <w:t>th</w:t>
-      </w:r>
-      <w:r>
-        <w:rPr>
-          <w:b/>
-          <w:bCs/>
-          <w:u w:val="none"/>
-        </w:rPr>
-        <w:t xml:space="preserve"> September</w:t>
       </w:r>
     </w:p>
     <w:p>
@@ -195,19 +82,23 @@
         </w:numPr>
         <w:spacing w:before="0" w:after="0"/>
         <w:ind w:left="720" w:hanging="0"/>
-        <w:rPr>
-          <w:b w:val="false"/>
+        <w:rPr/>
+      </w:pPr>
+      <w:r>
+        <w:rPr>
           <w:b w:val="false"/>
           <w:bCs w:val="false"/>
-        </w:rPr>
-      </w:pPr>
+          <w:u w:val="none"/>
+        </w:rPr>
+        <w:t>Made</w:t>
+      </w:r>
       <w:r>
         <w:rPr>
           <w:b w:val="false"/>
           <w:bCs w:val="false"/>
           <w:u w:val="none"/>
         </w:rPr>
-        <w:t>Completed the User Interface Course. Made a Happy Birthday App as in the course and a Cat Photos App as given below</w:t>
+        <w:t xml:space="preserve"> a Cat Photos App as given below</w:t>
       </w:r>
     </w:p>
     <w:p>
@@ -478,70 +369,19 @@
         <w:pStyle w:val="TextBody"/>
         <w:numPr>
           <w:ilvl w:val="0"/>
-          <w:numId w:val="4"/>
-        </w:numPr>
-        <w:spacing w:before="0" w:after="0"/>
-        <w:rPr>
-          <w:b/>
-          <w:b/>
-          <w:bCs/>
-          <w:u w:val="none"/>
-        </w:rPr>
-      </w:pPr>
-      <w:r>
-        <w:rPr>
-          <w:b/>
-          <w:bCs/>
-          <w:u w:val="none"/>
-        </w:rPr>
-        <w:t>27</w:t>
-      </w:r>
-      <w:r>
-        <w:rPr>
-          <w:b/>
-          <w:bCs/>
-          <w:u w:val="none"/>
-          <w:vertAlign w:val="superscript"/>
-        </w:rPr>
-        <w:t>th</w:t>
-      </w:r>
-      <w:r>
-        <w:rPr>
-          <w:b/>
-          <w:bCs/>
-          <w:u w:val="none"/>
-        </w:rPr>
-        <w:t xml:space="preserve"> September</w:t>
-      </w:r>
-    </w:p>
-    <w:p>
-      <w:pPr>
-        <w:pStyle w:val="TextBody"/>
-        <w:numPr>
-          <w:ilvl w:val="0"/>
           <w:numId w:val="0"/>
         </w:numPr>
         <w:spacing w:before="0" w:after="0"/>
         <w:ind w:left="720" w:hanging="0"/>
+        <w:rPr>
+          <w:b w:val="false"/>
+          <w:b w:val="false"/>
+          <w:bCs w:val="false"/>
+          <w:u w:val="none"/>
+        </w:rPr>
+      </w:pPr>
+      <w:r>
         <w:rPr/>
-      </w:pPr>
-      <w:bookmarkStart w:id="0" w:name="__DdeLink__19_1602859125"/>
-      <w:bookmarkEnd w:id="0"/>
-      <w:r>
-        <w:rPr>
-          <w:b w:val="false"/>
-          <w:bCs w:val="false"/>
-          <w:u w:val="none"/>
-        </w:rPr>
-        <w:t>Started with the “Android Basic: User Input” course.</w:t>
-      </w:r>
-      <w:r>
-        <w:rPr>
-          <w:b w:val="false"/>
-          <w:bCs w:val="false"/>
-          <w:u w:val="none"/>
-        </w:rPr>
-        <w:t>Did till video 8 of Lesson 1</w:t>
       </w:r>
     </w:p>
     <w:p>
@@ -1813,6 +1653,134 @@
       <w:rFonts w:cs="OpenSymbol"/>
     </w:rPr>
   </w:style>
+  <w:style w:type="character" w:styleId="ListLabel73">
+    <w:name w:val="ListLabel 73"/>
+    <w:qFormat/>
+    <w:rPr>
+      <w:rFonts w:cs="OpenSymbol"/>
+      <w:b w:val="false"/>
+    </w:rPr>
+  </w:style>
+  <w:style w:type="character" w:styleId="ListLabel74">
+    <w:name w:val="ListLabel 74"/>
+    <w:qFormat/>
+    <w:rPr>
+      <w:rFonts w:cs="OpenSymbol"/>
+    </w:rPr>
+  </w:style>
+  <w:style w:type="character" w:styleId="ListLabel75">
+    <w:name w:val="ListLabel 75"/>
+    <w:qFormat/>
+    <w:rPr>
+      <w:rFonts w:cs="OpenSymbol"/>
+    </w:rPr>
+  </w:style>
+  <w:style w:type="character" w:styleId="ListLabel76">
+    <w:name w:val="ListLabel 76"/>
+    <w:qFormat/>
+    <w:rPr>
+      <w:rFonts w:cs="OpenSymbol"/>
+    </w:rPr>
+  </w:style>
+  <w:style w:type="character" w:styleId="ListLabel77">
+    <w:name w:val="ListLabel 77"/>
+    <w:qFormat/>
+    <w:rPr>
+      <w:rFonts w:cs="OpenSymbol"/>
+    </w:rPr>
+  </w:style>
+  <w:style w:type="character" w:styleId="ListLabel78">
+    <w:name w:val="ListLabel 78"/>
+    <w:qFormat/>
+    <w:rPr>
+      <w:rFonts w:cs="OpenSymbol"/>
+    </w:rPr>
+  </w:style>
+  <w:style w:type="character" w:styleId="ListLabel79">
+    <w:name w:val="ListLabel 79"/>
+    <w:qFormat/>
+    <w:rPr>
+      <w:rFonts w:cs="OpenSymbol"/>
+    </w:rPr>
+  </w:style>
+  <w:style w:type="character" w:styleId="ListLabel80">
+    <w:name w:val="ListLabel 80"/>
+    <w:qFormat/>
+    <w:rPr>
+      <w:rFonts w:cs="OpenSymbol"/>
+    </w:rPr>
+  </w:style>
+  <w:style w:type="character" w:styleId="ListLabel81">
+    <w:name w:val="ListLabel 81"/>
+    <w:qFormat/>
+    <w:rPr>
+      <w:rFonts w:cs="OpenSymbol"/>
+    </w:rPr>
+  </w:style>
+  <w:style w:type="character" w:styleId="ListLabel82">
+    <w:name w:val="ListLabel 82"/>
+    <w:qFormat/>
+    <w:rPr>
+      <w:rFonts w:cs="OpenSymbol"/>
+      <w:b/>
+    </w:rPr>
+  </w:style>
+  <w:style w:type="character" w:styleId="ListLabel83">
+    <w:name w:val="ListLabel 83"/>
+    <w:qFormat/>
+    <w:rPr>
+      <w:rFonts w:cs="OpenSymbol"/>
+    </w:rPr>
+  </w:style>
+  <w:style w:type="character" w:styleId="ListLabel84">
+    <w:name w:val="ListLabel 84"/>
+    <w:qFormat/>
+    <w:rPr>
+      <w:rFonts w:cs="OpenSymbol"/>
+    </w:rPr>
+  </w:style>
+  <w:style w:type="character" w:styleId="ListLabel85">
+    <w:name w:val="ListLabel 85"/>
+    <w:qFormat/>
+    <w:rPr>
+      <w:rFonts w:cs="OpenSymbol"/>
+    </w:rPr>
+  </w:style>
+  <w:style w:type="character" w:styleId="ListLabel86">
+    <w:name w:val="ListLabel 86"/>
+    <w:qFormat/>
+    <w:rPr>
+      <w:rFonts w:cs="OpenSymbol"/>
+    </w:rPr>
+  </w:style>
+  <w:style w:type="character" w:styleId="ListLabel87">
+    <w:name w:val="ListLabel 87"/>
+    <w:qFormat/>
+    <w:rPr>
+      <w:rFonts w:cs="OpenSymbol"/>
+    </w:rPr>
+  </w:style>
+  <w:style w:type="character" w:styleId="ListLabel88">
+    <w:name w:val="ListLabel 88"/>
+    <w:qFormat/>
+    <w:rPr>
+      <w:rFonts w:cs="OpenSymbol"/>
+    </w:rPr>
+  </w:style>
+  <w:style w:type="character" w:styleId="ListLabel89">
+    <w:name w:val="ListLabel 89"/>
+    <w:qFormat/>
+    <w:rPr>
+      <w:rFonts w:cs="OpenSymbol"/>
+    </w:rPr>
+  </w:style>
+  <w:style w:type="character" w:styleId="ListLabel90">
+    <w:name w:val="ListLabel 90"/>
+    <w:qFormat/>
+    <w:rPr>
+      <w:rFonts w:cs="OpenSymbol"/>
+    </w:rPr>
+  </w:style>
   <w:style w:type="paragraph" w:styleId="Heading">
     <w:name w:val="Heading"/>
     <w:basedOn w:val="Normal"/>

</xml_diff>